<commit_message>
Added late stage changes. All screens working.
</commit_message>
<xml_diff>
--- a/templates/pending_duwl_cultures_template.docx
+++ b/templates/pending_duwl_cultures_template.docx
@@ -8,14 +8,14 @@
         <w:ind w:firstLine="0"/>
         <w:jc w:val="center"/>
         <w:rPr>
-          <w:rFonts w:ascii="Times New Roman" w:hAnsi="Times New Roman" w:cs="Times New Roman"/>
+          <w:rFonts w:ascii="Adobe Devanagari" w:hAnsi="Adobe Devanagari" w:cs="Adobe Devanagari"/>
           <w:sz w:val="32"/>
           <w:szCs w:val="32"/>
         </w:rPr>
       </w:pPr>
       <w:r>
         <w:rPr>
-          <w:rFonts w:ascii="Times New Roman" w:hAnsi="Times New Roman" w:cs="Times New Roman"/>
+          <w:rFonts w:ascii="Adobe Devanagari" w:hAnsi="Adobe Devanagari" w:cs="Adobe Devanagari"/>
           <w:sz w:val="32"/>
           <w:szCs w:val="32"/>
         </w:rPr>
@@ -26,22 +26,44 @@
       <w:pPr>
         <w:spacing w:line="360" w:lineRule="auto"/>
         <w:ind w:firstLine="0"/>
+        <w:jc w:val="center"/>
         <w:rPr>
-          <w:rFonts w:ascii="Times New Roman" w:hAnsi="Times New Roman" w:cs="Times New Roman"/>
+          <w:rFonts w:ascii="Adobe Devanagari" w:hAnsi="Adobe Devanagari" w:cs="Adobe Devanagari"/>
           <w:sz w:val="24"/>
           <w:szCs w:val="24"/>
         </w:rPr>
       </w:pPr>
       <w:r>
         <w:rPr>
-          <w:rFonts w:ascii="Times New Roman" w:hAnsi="Times New Roman" w:cs="Times New Roman"/>
+          <w:rFonts w:ascii="Adobe Devanagari" w:hAnsi="Adobe Devanagari" w:cs="Adobe Devanagari"/>
           <w:b/>
         </w:rPr>
-        <w:t>Received Date</w:t>
+        <w:t>D</w:t>
       </w:r>
       <w:r>
         <w:rPr>
-          <w:rFonts w:ascii="Times New Roman" w:hAnsi="Times New Roman" w:cs="Times New Roman"/>
+          <w:rFonts w:ascii="Adobe Devanagari" w:hAnsi="Adobe Devanagari" w:cs="Adobe Devanagari"/>
+          <w:b/>
+        </w:rPr>
+        <w:t>ate</w:t>
+      </w:r>
+      <w:r>
+        <w:rPr>
+          <w:rFonts w:ascii="Adobe Devanagari" w:hAnsi="Adobe Devanagari" w:cs="Adobe Devanagari"/>
+          <w:b/>
+        </w:rPr>
+        <w:t xml:space="preserve"> Received</w:t>
+      </w:r>
+      <w:r>
+        <w:rPr>
+          <w:rFonts w:ascii="Adobe Devanagari" w:hAnsi="Adobe Devanagari" w:cs="Adobe Devanagari"/>
+          <w:b/>
+        </w:rPr>
+        <w:t>:</w:t>
+      </w:r>
+      <w:r>
+        <w:rPr>
+          <w:rFonts w:ascii="Adobe Devanagari" w:hAnsi="Adobe Devanagari" w:cs="Adobe Devanagari"/>
           <w:sz w:val="24"/>
           <w:szCs w:val="24"/>
         </w:rPr>
@@ -49,7 +71,7 @@
       </w:r>
       <w:r>
         <w:rPr>
-          <w:rFonts w:ascii="Times New Roman" w:hAnsi="Times New Roman" w:cs="Times New Roman"/>
+          <w:rFonts w:ascii="Adobe Devanagari" w:hAnsi="Adobe Devanagari" w:cs="Adobe Devanagari"/>
           <w:sz w:val="24"/>
           <w:szCs w:val="24"/>
         </w:rPr>
@@ -57,7 +79,7 @@
       </w:r>
       <w:r>
         <w:rPr>
-          <w:rFonts w:ascii="Times New Roman" w:hAnsi="Times New Roman" w:cs="Times New Roman"/>
+          <w:rFonts w:ascii="Adobe Devanagari" w:hAnsi="Adobe Devanagari" w:cs="Adobe Devanagari"/>
           <w:sz w:val="24"/>
           <w:szCs w:val="24"/>
         </w:rPr>
@@ -65,7 +87,7 @@
       </w:r>
       <w:r>
         <w:rPr>
-          <w:rFonts w:ascii="Times New Roman" w:hAnsi="Times New Roman" w:cs="Times New Roman"/>
+          <w:rFonts w:ascii="Adobe Devanagari" w:hAnsi="Adobe Devanagari" w:cs="Adobe Devanagari"/>
           <w:sz w:val="24"/>
           <w:szCs w:val="24"/>
         </w:rPr>
@@ -73,7 +95,7 @@
       </w:r>
       <w:r>
         <w:rPr>
-          <w:rFonts w:ascii="Times New Roman" w:hAnsi="Times New Roman" w:cs="Times New Roman"/>
+          <w:rFonts w:ascii="Adobe Devanagari" w:hAnsi="Adobe Devanagari" w:cs="Adobe Devanagari"/>
           <w:noProof/>
           <w:sz w:val="24"/>
           <w:szCs w:val="24"/>
@@ -82,19 +104,21 @@
       </w:r>
       <w:r>
         <w:rPr>
-          <w:rFonts w:ascii="Times New Roman" w:hAnsi="Times New Roman" w:cs="Times New Roman"/>
+          <w:rFonts w:ascii="Adobe Devanagari" w:hAnsi="Adobe Devanagari" w:cs="Adobe Devanagari"/>
           <w:sz w:val="24"/>
           <w:szCs w:val="24"/>
         </w:rPr>
         <w:fldChar w:fldCharType="end"/>
       </w:r>
+      <w:bookmarkStart w:id="0" w:name="_GoBack"/>
+      <w:bookmarkEnd w:id="0"/>
     </w:p>
     <w:p>
       <w:pPr>
         <w:spacing w:line="360" w:lineRule="auto"/>
         <w:ind w:firstLine="0"/>
         <w:rPr>
-          <w:rFonts w:ascii="Times New Roman" w:hAnsi="Times New Roman" w:cs="Times New Roman"/>
+          <w:rFonts w:ascii="Adobe Devanagari" w:hAnsi="Adobe Devanagari" w:cs="Adobe Devanagari"/>
           <w:sz w:val="24"/>
           <w:szCs w:val="24"/>
         </w:rPr>
@@ -123,27 +147,28 @@
           <w:tcPr>
             <w:tcW w:w="1975" w:type="dxa"/>
             <w:tcBorders>
-              <w:top w:val="single" w:sz="18" w:space="0" w:color="auto"/>
+              <w:top w:val="single" w:sz="4" w:space="0" w:color="auto"/>
               <w:left w:val="nil"/>
-              <w:bottom w:val="single" w:sz="18" w:space="0" w:color="auto"/>
+              <w:bottom w:val="single" w:sz="4" w:space="0" w:color="auto"/>
               <w:right w:val="nil"/>
             </w:tcBorders>
           </w:tcPr>
           <w:p>
             <w:pPr>
-              <w:spacing w:line="360" w:lineRule="auto"/>
+              <w:spacing w:before="240" w:line="360" w:lineRule="auto"/>
               <w:ind w:firstLine="0"/>
-              <w:rPr>
-                <w:rFonts w:ascii="Times New Roman" w:hAnsi="Times New Roman" w:cs="Times New Roman"/>
+              <w:jc w:val="center"/>
+              <w:rPr>
+                <w:rFonts w:ascii="Adobe Devanagari" w:hAnsi="Adobe Devanagari" w:cs="Adobe Devanagari"/>
                 <w:b/>
               </w:rPr>
             </w:pPr>
             <w:r>
               <w:rPr>
-                <w:rFonts w:ascii="Times New Roman" w:hAnsi="Times New Roman" w:cs="Times New Roman"/>
+                <w:rFonts w:ascii="Adobe Devanagari" w:hAnsi="Adobe Devanagari" w:cs="Adobe Devanagari"/>
                 <w:b/>
               </w:rPr>
-              <w:t>Last Name</w:t>
+              <w:t>Notes</w:t>
             </w:r>
           </w:p>
         </w:tc>
@@ -151,27 +176,28 @@
           <w:tcPr>
             <w:tcW w:w="1890" w:type="dxa"/>
             <w:tcBorders>
-              <w:top w:val="single" w:sz="18" w:space="0" w:color="auto"/>
+              <w:top w:val="single" w:sz="4" w:space="0" w:color="auto"/>
               <w:left w:val="nil"/>
-              <w:bottom w:val="single" w:sz="18" w:space="0" w:color="auto"/>
+              <w:bottom w:val="single" w:sz="4" w:space="0" w:color="auto"/>
               <w:right w:val="nil"/>
             </w:tcBorders>
           </w:tcPr>
           <w:p>
             <w:pPr>
-              <w:spacing w:line="360" w:lineRule="auto"/>
+              <w:spacing w:before="240" w:line="360" w:lineRule="auto"/>
               <w:ind w:firstLine="0"/>
-              <w:rPr>
-                <w:rFonts w:ascii="Times New Roman" w:hAnsi="Times New Roman" w:cs="Times New Roman"/>
+              <w:jc w:val="center"/>
+              <w:rPr>
+                <w:rFonts w:ascii="Adobe Devanagari" w:hAnsi="Adobe Devanagari" w:cs="Adobe Devanagari"/>
                 <w:b/>
               </w:rPr>
             </w:pPr>
             <w:r>
               <w:rPr>
-                <w:rFonts w:ascii="Times New Roman" w:hAnsi="Times New Roman" w:cs="Times New Roman"/>
+                <w:rFonts w:ascii="Adobe Devanagari" w:hAnsi="Adobe Devanagari" w:cs="Adobe Devanagari"/>
                 <w:b/>
               </w:rPr>
-              <w:t>Location</w:t>
+              <w:t>Clinician</w:t>
             </w:r>
           </w:p>
         </w:tc>
@@ -179,27 +205,28 @@
           <w:tcPr>
             <w:tcW w:w="1890" w:type="dxa"/>
             <w:tcBorders>
-              <w:top w:val="single" w:sz="18" w:space="0" w:color="auto"/>
+              <w:top w:val="single" w:sz="4" w:space="0" w:color="auto"/>
               <w:left w:val="nil"/>
-              <w:bottom w:val="single" w:sz="18" w:space="0" w:color="auto"/>
+              <w:bottom w:val="single" w:sz="4" w:space="0" w:color="auto"/>
               <w:right w:val="nil"/>
             </w:tcBorders>
           </w:tcPr>
           <w:p>
             <w:pPr>
-              <w:spacing w:line="360" w:lineRule="auto"/>
+              <w:spacing w:before="240" w:line="360" w:lineRule="auto"/>
               <w:ind w:firstLine="0"/>
-              <w:rPr>
-                <w:rFonts w:ascii="Times New Roman" w:hAnsi="Times New Roman" w:cs="Times New Roman"/>
+              <w:jc w:val="center"/>
+              <w:rPr>
+                <w:rFonts w:ascii="Adobe Devanagari" w:hAnsi="Adobe Devanagari" w:cs="Adobe Devanagari"/>
                 <w:b/>
               </w:rPr>
             </w:pPr>
             <w:r>
               <w:rPr>
-                <w:rFonts w:ascii="Times New Roman" w:hAnsi="Times New Roman" w:cs="Times New Roman"/>
+                <w:rFonts w:ascii="Adobe Devanagari" w:hAnsi="Adobe Devanagari" w:cs="Adobe Devanagari"/>
                 <w:b/>
               </w:rPr>
-              <w:t>Sample Number</w:t>
+              <w:t>Sample ID</w:t>
             </w:r>
           </w:p>
         </w:tc>
@@ -207,24 +234,25 @@
           <w:tcPr>
             <w:tcW w:w="1890" w:type="dxa"/>
             <w:tcBorders>
-              <w:top w:val="single" w:sz="18" w:space="0" w:color="auto"/>
+              <w:top w:val="single" w:sz="4" w:space="0" w:color="auto"/>
               <w:left w:val="nil"/>
-              <w:bottom w:val="single" w:sz="18" w:space="0" w:color="auto"/>
+              <w:bottom w:val="single" w:sz="4" w:space="0" w:color="auto"/>
               <w:right w:val="nil"/>
             </w:tcBorders>
           </w:tcPr>
           <w:p>
             <w:pPr>
-              <w:spacing w:line="360" w:lineRule="auto"/>
+              <w:spacing w:before="240" w:line="360" w:lineRule="auto"/>
               <w:ind w:firstLine="0"/>
-              <w:rPr>
-                <w:rFonts w:ascii="Times New Roman" w:hAnsi="Times New Roman" w:cs="Times New Roman"/>
+              <w:jc w:val="center"/>
+              <w:rPr>
+                <w:rFonts w:ascii="Adobe Devanagari" w:hAnsi="Adobe Devanagari" w:cs="Adobe Devanagari"/>
                 <w:b/>
               </w:rPr>
             </w:pPr>
             <w:r>
               <w:rPr>
-                <w:rFonts w:ascii="Times New Roman" w:hAnsi="Times New Roman" w:cs="Times New Roman"/>
+                <w:rFonts w:ascii="Adobe Devanagari" w:hAnsi="Adobe Devanagari" w:cs="Adobe Devanagari"/>
                 <w:b/>
               </w:rPr>
               <w:t>Bacterial Count</w:t>
@@ -235,24 +263,26 @@
           <w:tcPr>
             <w:tcW w:w="1800" w:type="dxa"/>
             <w:tcBorders>
-              <w:top w:val="single" w:sz="18" w:space="0" w:color="auto"/>
+              <w:top w:val="single" w:sz="4" w:space="0" w:color="auto"/>
               <w:left w:val="nil"/>
-              <w:bottom w:val="single" w:sz="18" w:space="0" w:color="auto"/>
+              <w:bottom w:val="single" w:sz="4" w:space="0" w:color="auto"/>
               <w:right w:val="nil"/>
             </w:tcBorders>
+            <w:shd w:val="clear" w:color="auto" w:fill="auto"/>
           </w:tcPr>
           <w:p>
             <w:pPr>
-              <w:spacing w:line="360" w:lineRule="auto"/>
+              <w:spacing w:before="240" w:line="360" w:lineRule="auto"/>
               <w:ind w:firstLine="0"/>
-              <w:rPr>
-                <w:rFonts w:ascii="Times New Roman" w:hAnsi="Times New Roman" w:cs="Times New Roman"/>
+              <w:jc w:val="center"/>
+              <w:rPr>
+                <w:rFonts w:ascii="Adobe Devanagari" w:hAnsi="Adobe Devanagari" w:cs="Adobe Devanagari"/>
                 <w:b/>
               </w:rPr>
             </w:pPr>
             <w:r>
               <w:rPr>
-                <w:rFonts w:ascii="Times New Roman" w:hAnsi="Times New Roman" w:cs="Times New Roman"/>
+                <w:rFonts w:ascii="Adobe Devanagari" w:hAnsi="Adobe Devanagari" w:cs="Adobe Devanagari"/>
                 <w:b/>
               </w:rPr>
               <w:t>Report Date</w:t>
@@ -268,7 +298,7 @@
           <w:tcPr>
             <w:tcW w:w="1975" w:type="dxa"/>
             <w:tcBorders>
-              <w:top w:val="single" w:sz="18" w:space="0" w:color="auto"/>
+              <w:top w:val="single" w:sz="4" w:space="0" w:color="auto"/>
               <w:left w:val="nil"/>
               <w:bottom w:val="nil"/>
               <w:right w:val="nil"/>
@@ -278,15 +308,16 @@
             <w:pPr>
               <w:spacing w:before="240" w:line="360" w:lineRule="auto"/>
               <w:ind w:firstLine="0"/>
-              <w:rPr>
-                <w:rFonts w:ascii="Times New Roman" w:hAnsi="Times New Roman" w:cs="Times New Roman"/>
+              <w:jc w:val="center"/>
+              <w:rPr>
+                <w:rFonts w:ascii="Adobe Devanagari" w:hAnsi="Adobe Devanagari" w:cs="Adobe Devanagari"/>
                 <w:sz w:val="24"/>
                 <w:szCs w:val="24"/>
               </w:rPr>
             </w:pPr>
             <w:r>
               <w:rPr>
-                <w:rFonts w:ascii="Times New Roman" w:hAnsi="Times New Roman" w:cs="Times New Roman"/>
+                <w:rFonts w:ascii="Adobe Devanagari" w:hAnsi="Adobe Devanagari" w:cs="Adobe Devanagari"/>
                 <w:sz w:val="24"/>
                 <w:szCs w:val="24"/>
               </w:rPr>
@@ -294,15 +325,15 @@
             </w:r>
             <w:r>
               <w:rPr>
-                <w:rFonts w:ascii="Times New Roman" w:hAnsi="Times New Roman" w:cs="Times New Roman"/>
-                <w:sz w:val="24"/>
-                <w:szCs w:val="24"/>
-              </w:rPr>
-              <w:instrText xml:space="preserve"> MERGEFIELD  name  \* MERGEFORMAT </w:instrText>
-            </w:r>
-            <w:r>
-              <w:rPr>
-                <w:rFonts w:ascii="Times New Roman" w:hAnsi="Times New Roman" w:cs="Times New Roman"/>
+                <w:rFonts w:ascii="Adobe Devanagari" w:hAnsi="Adobe Devanagari" w:cs="Adobe Devanagari"/>
+                <w:sz w:val="24"/>
+                <w:szCs w:val="24"/>
+              </w:rPr>
+              <w:instrText xml:space="preserve"> MERGEFIELD  underline1  \* MERGEFORMAT </w:instrText>
+            </w:r>
+            <w:r>
+              <w:rPr>
+                <w:rFonts w:ascii="Adobe Devanagari" w:hAnsi="Adobe Devanagari" w:cs="Adobe Devanagari"/>
                 <w:sz w:val="24"/>
                 <w:szCs w:val="24"/>
               </w:rPr>
@@ -310,16 +341,16 @@
             </w:r>
             <w:r>
               <w:rPr>
-                <w:rFonts w:ascii="Times New Roman" w:hAnsi="Times New Roman" w:cs="Times New Roman"/>
+                <w:rFonts w:ascii="Adobe Devanagari" w:hAnsi="Adobe Devanagari" w:cs="Adobe Devanagari"/>
                 <w:noProof/>
                 <w:sz w:val="24"/>
                 <w:szCs w:val="24"/>
               </w:rPr>
-              <w:t>«name»</w:t>
-            </w:r>
-            <w:r>
-              <w:rPr>
-                <w:rFonts w:ascii="Times New Roman" w:hAnsi="Times New Roman" w:cs="Times New Roman"/>
+              <w:t>«underline1»</w:t>
+            </w:r>
+            <w:r>
+              <w:rPr>
+                <w:rFonts w:ascii="Adobe Devanagari" w:hAnsi="Adobe Devanagari" w:cs="Adobe Devanagari"/>
                 <w:sz w:val="24"/>
                 <w:szCs w:val="24"/>
               </w:rPr>
@@ -331,7 +362,7 @@
           <w:tcPr>
             <w:tcW w:w="1890" w:type="dxa"/>
             <w:tcBorders>
-              <w:top w:val="single" w:sz="18" w:space="0" w:color="auto"/>
+              <w:top w:val="single" w:sz="4" w:space="0" w:color="auto"/>
               <w:left w:val="nil"/>
               <w:bottom w:val="nil"/>
               <w:right w:val="nil"/>
@@ -341,15 +372,16 @@
             <w:pPr>
               <w:spacing w:before="240" w:line="360" w:lineRule="auto"/>
               <w:ind w:firstLine="0"/>
-              <w:rPr>
-                <w:rFonts w:ascii="Times New Roman" w:hAnsi="Times New Roman" w:cs="Times New Roman"/>
+              <w:jc w:val="center"/>
+              <w:rPr>
+                <w:rFonts w:ascii="Adobe Devanagari" w:hAnsi="Adobe Devanagari" w:cs="Adobe Devanagari"/>
                 <w:sz w:val="24"/>
                 <w:szCs w:val="24"/>
               </w:rPr>
             </w:pPr>
             <w:r>
               <w:rPr>
-                <w:rFonts w:ascii="Times New Roman" w:hAnsi="Times New Roman" w:cs="Times New Roman"/>
+                <w:rFonts w:ascii="Adobe Devanagari" w:hAnsi="Adobe Devanagari" w:cs="Adobe Devanagari"/>
                 <w:sz w:val="24"/>
                 <w:szCs w:val="24"/>
               </w:rPr>
@@ -357,15 +389,15 @@
             </w:r>
             <w:r>
               <w:rPr>
-                <w:rFonts w:ascii="Times New Roman" w:hAnsi="Times New Roman" w:cs="Times New Roman"/>
-                <w:sz w:val="24"/>
-                <w:szCs w:val="24"/>
-              </w:rPr>
-              <w:instrText xml:space="preserve"> MERGEFIELD  location  \* MERGEFORMAT </w:instrText>
-            </w:r>
-            <w:r>
-              <w:rPr>
-                <w:rFonts w:ascii="Times New Roman" w:hAnsi="Times New Roman" w:cs="Times New Roman"/>
+                <w:rFonts w:ascii="Adobe Devanagari" w:hAnsi="Adobe Devanagari" w:cs="Adobe Devanagari"/>
+                <w:sz w:val="24"/>
+                <w:szCs w:val="24"/>
+              </w:rPr>
+              <w:instrText xml:space="preserve"> MERGEFIELD  clinicianName  \* MERGEFORMAT </w:instrText>
+            </w:r>
+            <w:r>
+              <w:rPr>
+                <w:rFonts w:ascii="Adobe Devanagari" w:hAnsi="Adobe Devanagari" w:cs="Adobe Devanagari"/>
                 <w:sz w:val="24"/>
                 <w:szCs w:val="24"/>
               </w:rPr>
@@ -373,16 +405,16 @@
             </w:r>
             <w:r>
               <w:rPr>
-                <w:rFonts w:ascii="Times New Roman" w:hAnsi="Times New Roman" w:cs="Times New Roman"/>
+                <w:rFonts w:ascii="Adobe Devanagari" w:hAnsi="Adobe Devanagari" w:cs="Adobe Devanagari"/>
                 <w:noProof/>
                 <w:sz w:val="24"/>
                 <w:szCs w:val="24"/>
               </w:rPr>
-              <w:t>«location»</w:t>
-            </w:r>
-            <w:r>
-              <w:rPr>
-                <w:rFonts w:ascii="Times New Roman" w:hAnsi="Times New Roman" w:cs="Times New Roman"/>
+              <w:t>«clinicianName»</w:t>
+            </w:r>
+            <w:r>
+              <w:rPr>
+                <w:rFonts w:ascii="Adobe Devanagari" w:hAnsi="Adobe Devanagari" w:cs="Adobe Devanagari"/>
                 <w:sz w:val="24"/>
                 <w:szCs w:val="24"/>
               </w:rPr>
@@ -394,7 +426,7 @@
           <w:tcPr>
             <w:tcW w:w="1890" w:type="dxa"/>
             <w:tcBorders>
-              <w:top w:val="single" w:sz="18" w:space="0" w:color="auto"/>
+              <w:top w:val="single" w:sz="4" w:space="0" w:color="auto"/>
               <w:left w:val="nil"/>
               <w:bottom w:val="nil"/>
               <w:right w:val="nil"/>
@@ -404,15 +436,16 @@
             <w:pPr>
               <w:spacing w:before="240" w:line="360" w:lineRule="auto"/>
               <w:ind w:firstLine="0"/>
-              <w:rPr>
-                <w:rFonts w:ascii="Times New Roman" w:hAnsi="Times New Roman" w:cs="Times New Roman"/>
+              <w:jc w:val="center"/>
+              <w:rPr>
+                <w:rFonts w:ascii="Adobe Devanagari" w:hAnsi="Adobe Devanagari" w:cs="Adobe Devanagari"/>
                 <w:sz w:val="24"/>
                 <w:szCs w:val="24"/>
               </w:rPr>
             </w:pPr>
             <w:r>
               <w:rPr>
-                <w:rFonts w:ascii="Times New Roman" w:hAnsi="Times New Roman" w:cs="Times New Roman"/>
+                <w:rFonts w:ascii="Adobe Devanagari" w:hAnsi="Adobe Devanagari" w:cs="Adobe Devanagari"/>
                 <w:sz w:val="24"/>
                 <w:szCs w:val="24"/>
               </w:rPr>
@@ -420,7 +453,7 @@
             </w:r>
             <w:r>
               <w:rPr>
-                <w:rFonts w:ascii="Times New Roman" w:hAnsi="Times New Roman" w:cs="Times New Roman"/>
+                <w:rFonts w:ascii="Adobe Devanagari" w:hAnsi="Adobe Devanagari" w:cs="Adobe Devanagari"/>
                 <w:sz w:val="24"/>
                 <w:szCs w:val="24"/>
               </w:rPr>
@@ -428,7 +461,7 @@
             </w:r>
             <w:r>
               <w:rPr>
-                <w:rFonts w:ascii="Times New Roman" w:hAnsi="Times New Roman" w:cs="Times New Roman"/>
+                <w:rFonts w:ascii="Adobe Devanagari" w:hAnsi="Adobe Devanagari" w:cs="Adobe Devanagari"/>
                 <w:sz w:val="24"/>
                 <w:szCs w:val="24"/>
               </w:rPr>
@@ -436,7 +469,7 @@
             </w:r>
             <w:r>
               <w:rPr>
-                <w:rFonts w:ascii="Times New Roman" w:hAnsi="Times New Roman" w:cs="Times New Roman"/>
+                <w:rFonts w:ascii="Adobe Devanagari" w:hAnsi="Adobe Devanagari" w:cs="Adobe Devanagari"/>
                 <w:noProof/>
                 <w:sz w:val="24"/>
                 <w:szCs w:val="24"/>
@@ -445,7 +478,7 @@
             </w:r>
             <w:r>
               <w:rPr>
-                <w:rFonts w:ascii="Times New Roman" w:hAnsi="Times New Roman" w:cs="Times New Roman"/>
+                <w:rFonts w:ascii="Adobe Devanagari" w:hAnsi="Adobe Devanagari" w:cs="Adobe Devanagari"/>
                 <w:sz w:val="24"/>
                 <w:szCs w:val="24"/>
               </w:rPr>
@@ -457,7 +490,7 @@
           <w:tcPr>
             <w:tcW w:w="1890" w:type="dxa"/>
             <w:tcBorders>
-              <w:top w:val="single" w:sz="18" w:space="0" w:color="auto"/>
+              <w:top w:val="single" w:sz="4" w:space="0" w:color="auto"/>
               <w:left w:val="nil"/>
               <w:bottom w:val="nil"/>
               <w:right w:val="nil"/>
@@ -467,38 +500,46 @@
             <w:pPr>
               <w:spacing w:before="240" w:line="360" w:lineRule="auto"/>
               <w:ind w:firstLine="0"/>
-              <w:rPr>
-                <w:rFonts w:ascii="Times New Roman" w:hAnsi="Times New Roman" w:cs="Times New Roman"/>
+              <w:jc w:val="center"/>
+              <w:rPr>
+                <w:rFonts w:ascii="Adobe Devanagari" w:hAnsi="Adobe Devanagari" w:cs="Adobe Devanagari"/>
               </w:rPr>
             </w:pPr>
             <w:r>
               <w:rPr>
-                <w:rFonts w:ascii="Times New Roman" w:hAnsi="Times New Roman" w:cs="Times New Roman"/>
+                <w:rFonts w:ascii="Adobe Devanagari" w:hAnsi="Adobe Devanagari" w:cs="Adobe Devanagari"/>
               </w:rPr>
               <w:fldChar w:fldCharType="begin"/>
             </w:r>
             <w:r>
               <w:rPr>
-                <w:rFonts w:ascii="Times New Roman" w:hAnsi="Times New Roman" w:cs="Times New Roman"/>
+                <w:rFonts w:ascii="Adobe Devanagari" w:hAnsi="Adobe Devanagari" w:cs="Adobe Devanagari"/>
               </w:rPr>
               <w:instrText xml:space="preserve"> MERGEFIELD  underline1  \* MERGEFORMAT </w:instrText>
             </w:r>
             <w:r>
               <w:rPr>
-                <w:rFonts w:ascii="Times New Roman" w:hAnsi="Times New Roman" w:cs="Times New Roman"/>
+                <w:rFonts w:ascii="Adobe Devanagari" w:hAnsi="Adobe Devanagari" w:cs="Adobe Devanagari"/>
               </w:rPr>
               <w:fldChar w:fldCharType="separate"/>
             </w:r>
             <w:r>
               <w:rPr>
-                <w:rFonts w:ascii="Times New Roman" w:hAnsi="Times New Roman" w:cs="Times New Roman"/>
+                <w:rFonts w:ascii="Adobe Devanagari" w:hAnsi="Adobe Devanagari" w:cs="Adobe Devanagari"/>
                 <w:noProof/>
               </w:rPr>
-              <w:t>«underline1»</w:t>
-            </w:r>
-            <w:r>
-              <w:rPr>
-                <w:rFonts w:ascii="Times New Roman" w:hAnsi="Times New Roman" w:cs="Times New Roman"/>
+              <w:t>«underline2</w:t>
+            </w:r>
+            <w:r>
+              <w:rPr>
+                <w:rFonts w:ascii="Adobe Devanagari" w:hAnsi="Adobe Devanagari" w:cs="Adobe Devanagari"/>
+                <w:noProof/>
+              </w:rPr>
+              <w:t>»</w:t>
+            </w:r>
+            <w:r>
+              <w:rPr>
+                <w:rFonts w:ascii="Adobe Devanagari" w:hAnsi="Adobe Devanagari" w:cs="Adobe Devanagari"/>
               </w:rPr>
               <w:fldChar w:fldCharType="end"/>
             </w:r>
@@ -508,7 +549,7 @@
           <w:tcPr>
             <w:tcW w:w="1800" w:type="dxa"/>
             <w:tcBorders>
-              <w:top w:val="single" w:sz="18" w:space="0" w:color="auto"/>
+              <w:top w:val="single" w:sz="4" w:space="0" w:color="auto"/>
               <w:left w:val="nil"/>
               <w:bottom w:val="nil"/>
               <w:right w:val="nil"/>
@@ -518,43 +559,49 @@
             <w:pPr>
               <w:spacing w:before="240" w:line="360" w:lineRule="auto"/>
               <w:ind w:firstLine="0"/>
-              <w:rPr>
-                <w:rFonts w:ascii="Times New Roman" w:hAnsi="Times New Roman" w:cs="Times New Roman"/>
+              <w:jc w:val="center"/>
+              <w:rPr>
+                <w:rFonts w:ascii="Adobe Devanagari" w:hAnsi="Adobe Devanagari" w:cs="Adobe Devanagari"/>
               </w:rPr>
             </w:pPr>
             <w:r>
               <w:rPr>
-                <w:rFonts w:ascii="Times New Roman" w:hAnsi="Times New Roman" w:cs="Times New Roman"/>
+                <w:rFonts w:ascii="Adobe Devanagari" w:hAnsi="Adobe Devanagari" w:cs="Adobe Devanagari"/>
               </w:rPr>
               <w:fldChar w:fldCharType="begin"/>
             </w:r>
             <w:r>
               <w:rPr>
-                <w:rFonts w:ascii="Times New Roman" w:hAnsi="Times New Roman" w:cs="Times New Roman"/>
+                <w:rFonts w:ascii="Adobe Devanagari" w:hAnsi="Adobe Devanagari" w:cs="Adobe Devanagari"/>
               </w:rPr>
               <w:instrText xml:space="preserve"> MERGEFIELD  underline2  \* MERGEFORMAT </w:instrText>
             </w:r>
             <w:r>
               <w:rPr>
-                <w:rFonts w:ascii="Times New Roman" w:hAnsi="Times New Roman" w:cs="Times New Roman"/>
+                <w:rFonts w:ascii="Adobe Devanagari" w:hAnsi="Adobe Devanagari" w:cs="Adobe Devanagari"/>
               </w:rPr>
               <w:fldChar w:fldCharType="separate"/>
             </w:r>
             <w:r>
               <w:rPr>
-                <w:rFonts w:ascii="Times New Roman" w:hAnsi="Times New Roman" w:cs="Times New Roman"/>
+                <w:rFonts w:ascii="Adobe Devanagari" w:hAnsi="Adobe Devanagari" w:cs="Adobe Devanagari"/>
                 <w:noProof/>
               </w:rPr>
-              <w:t>«underline2»</w:t>
-            </w:r>
-            <w:r>
-              <w:rPr>
-                <w:rFonts w:ascii="Times New Roman" w:hAnsi="Times New Roman" w:cs="Times New Roman"/>
+              <w:t>«underline3</w:t>
+            </w:r>
+            <w:r>
+              <w:rPr>
+                <w:rFonts w:ascii="Adobe Devanagari" w:hAnsi="Adobe Devanagari" w:cs="Adobe Devanagari"/>
+                <w:noProof/>
+              </w:rPr>
+              <w:t>»</w:t>
+            </w:r>
+            <w:r>
+              <w:rPr>
+                <w:rFonts w:ascii="Adobe Devanagari" w:hAnsi="Adobe Devanagari" w:cs="Adobe Devanagari"/>
               </w:rPr>
               <w:fldChar w:fldCharType="end"/>
             </w:r>
-            <w:bookmarkStart w:id="0" w:name="_GoBack"/>
-            <w:bookmarkEnd w:id="0"/>
           </w:p>
         </w:tc>
       </w:tr>
@@ -569,41 +616,6 @@
           <w:szCs w:val="24"/>
         </w:rPr>
       </w:pPr>
-    </w:p>
-    <w:p>
-      <w:pPr>
-        <w:spacing w:line="360" w:lineRule="auto"/>
-        <w:ind w:firstLine="0"/>
-        <w:jc w:val="right"/>
-        <w:rPr>
-          <w:rFonts w:ascii="Times New Roman" w:hAnsi="Times New Roman" w:cs="Times New Roman"/>
-          <w:sz w:val="24"/>
-          <w:szCs w:val="24"/>
-        </w:rPr>
-      </w:pPr>
-      <w:r>
-        <w:rPr>
-          <w:rFonts w:ascii="Times New Roman" w:hAnsi="Times New Roman" w:cs="Times New Roman"/>
-          <w:sz w:val="24"/>
-          <w:szCs w:val="24"/>
-        </w:rPr>
-        <w:t xml:space="preserve"> </w:t>
-      </w:r>
-      <w:r>
-        <w:rPr>
-          <w:rFonts w:ascii="Times New Roman" w:hAnsi="Times New Roman" w:cs="Times New Roman"/>
-          <w:b/>
-        </w:rPr>
-        <w:t>Completion Date</w:t>
-      </w:r>
-      <w:r>
-        <w:rPr>
-          <w:rFonts w:ascii="Times New Roman" w:hAnsi="Times New Roman" w:cs="Times New Roman"/>
-          <w:sz w:val="24"/>
-          <w:szCs w:val="24"/>
-        </w:rPr>
-        <w:t xml:space="preserve">    ______________</w:t>
-      </w:r>
     </w:p>
     <w:sectPr>
       <w:headerReference w:type="default" r:id="rId6"/>

</xml_diff>